<commit_message>
EEBEGU-720 - adding superscript to footnotes in Nichteintretensverfügung Dokument
</commit_message>
<xml_diff>
--- a/ebegu-server/src/main/resources/vorlagen/Nichteintretensverfuegung.docx
+++ b/ebegu-server/src/main/resources/vorlagen/Nichteintretensverfuegung.docx
@@ -70,13 +70,23 @@
                 <w:sz w:val="20"/>
               </w:rPr>
             </w:pPr>
+            <w:proofErr w:type="spellStart"/>
             <w:r>
               <w:rPr>
                 <w:rFonts w:cs="Arial"/>
                 <w:spacing w:val="0"/>
                 <w:sz w:val="20"/>
               </w:rPr>
-              <w:t>Effingerstrasse 21</w:t>
+              <w:t>Effingerstrasse</w:t>
+            </w:r>
+            <w:proofErr w:type="spellEnd"/>
+            <w:r>
+              <w:rPr>
+                <w:rFonts w:cs="Arial"/>
+                <w:spacing w:val="0"/>
+                <w:sz w:val="20"/>
+              </w:rPr>
+              <w:t xml:space="preserve"> 21</w:t>
             </w:r>
           </w:p>
           <w:p>
@@ -223,7 +233,6 @@
           <w:rFonts w:cs="Arial"/>
           <w:noProof/>
           <w:spacing w:val="0"/>
-          <w:lang w:val="en-GB" w:eastAsia="en-GB"/>
         </w:rPr>
         <w:drawing>
           <wp:anchor distT="0" distB="0" distL="114300" distR="114300" simplePos="0" relativeHeight="251648512" behindDoc="0" locked="0" layoutInCell="1" allowOverlap="1" wp14:anchorId="6448B387" wp14:editId="6A010FF7">
@@ -432,12 +441,14 @@
           <w:b/>
         </w:rPr>
       </w:pPr>
+      <w:proofErr w:type="spellStart"/>
       <w:r>
         <w:rPr>
           <w:b/>
         </w:rPr>
         <w:t>Nichteintretensverfügung</w:t>
       </w:r>
+      <w:proofErr w:type="spellEnd"/>
     </w:p>
     <w:p>
       <w:pPr>
@@ -705,23 +716,31 @@
       </w:r>
       <w:r>
         <w:rPr>
-          <w:rStyle w:val="Funotenzeichen"/>
-          <w:spacing w:val="0"/>
-        </w:rPr>
-        <w:t>1</w:t>
-      </w:r>
-      <w:r>
-        <w:rPr>
-          <w:spacing w:val="0"/>
-        </w:rPr>
-        <w:t>). Der Untersuchungsgrundsatz wird indessen durch die Mitwirkungspflicht der Parteien eingeschränkt. Danach sind die Parteien verpflichtet, aktiv zur Ermittlung des Sachverhalts beizutragen. Die verantwortliche Behörde muss nicht Abklärungen treffen, wenn ein Sachumstand von einer Partei (durch Auskünfte, Unterlagen usw.) geklärt werden könnte, die Partei aber die mögliche und zumutbare Mitarbeit unterlässt. Die Mitwirkungspflicht gilt allgemein, wenn eine Partei aus einem Begehren Rechte ableitet (Art. 20 Abs. 1 VRPG), und sie ist als spezifische und umfassende Mitwirkungspflicht der Eltern im Rahmen der vergünstigten familienergänzenden Kinderbetreuung in der Betreuungsverordnung verankert. Danach sind die Eltern verpflichtet, die erforderlichen Angaben zu machen, die nötigen Unterlagen vorzulegen sowie Änderungen der Verhältnisse unverzüglich zu melden (Art. 16 Abs. 1 FEBVO</w:t>
-      </w:r>
-      <w:r>
-        <w:rPr>
-          <w:rStyle w:val="Funotenzeichen"/>
-          <w:spacing w:val="0"/>
-        </w:rPr>
-        <w:t>2</w:t>
+          <w:rFonts w:cs="Arial"/>
+          <w:spacing w:val="0"/>
+        </w:rPr>
+        <w:t>¹</w:t>
+      </w:r>
+      <w:r>
+        <w:rPr>
+          <w:spacing w:val="0"/>
+        </w:rPr>
+        <w:t>). Der Untersuchungsgrundsatz wird indessen durch die Mitwirkungspflicht der Parteien eingeschränkt. Danach sind die Parteien verpflichtet, aktiv zur Ermittlung des Sachverhalts beizutr</w:t>
+      </w:r>
+      <w:bookmarkStart w:id="3" w:name="_GoBack"/>
+      <w:bookmarkEnd w:id="3"/>
+      <w:r>
+        <w:rPr>
+          <w:spacing w:val="0"/>
+        </w:rPr>
+        <w:t>agen. Die verantwortliche Behörde muss nicht Abklärungen treffen, wenn ein Sachumstand von einer Partei (durch Auskünfte, Unterlagen usw.) geklärt werden könnte, die Partei aber die mögliche und zumutbare Mitarbeit unterlässt. Die Mitwirkungspflicht gilt allgemein, wenn eine Partei aus einem Begehren Rechte ableitet (Art. 20 Abs. 1 VRPG), und sie ist als spezifische und umfassende Mitwirkungspflicht der Eltern im Rahmen der vergünstigten familienergänzenden Kinderbetreuung in der Betreuungsverordnung verankert. Danach sind die Eltern verpflichtet, die erforderlichen Angaben zu machen, die nötigen Unterlagen vorzulegen sowie Änderungen der Verhältnisse unverzüglich zu melden (Art. 16 Abs. 1 FEBVO</w:t>
+      </w:r>
+      <w:r>
+        <w:rPr>
+          <w:rFonts w:cs="Arial"/>
+          <w:spacing w:val="0"/>
+        </w:rPr>
+        <w:t>²</w:t>
       </w:r>
       <w:r>
         <w:rPr>
@@ -733,12 +752,7 @@
     <w:p>
       <w:pPr>
         <w:sectPr>
-          <w:headerReference w:type="even" r:id="rId9"/>
-          <w:headerReference w:type="default" r:id="rId10"/>
-          <w:footerReference w:type="even" r:id="rId11"/>
-          <w:footerReference w:type="default" r:id="rId12"/>
-          <w:headerReference w:type="first" r:id="rId13"/>
-          <w:footerReference w:type="first" r:id="rId14"/>
+          <w:footerReference w:type="first" r:id="rId9"/>
           <w:type w:val="continuous"/>
           <w:pgSz w:w="11906" w:h="16838" w:code="9"/>
           <w:pgMar w:top="2552" w:right="1418" w:bottom="709" w:left="1985" w:header="454" w:footer="294" w:gutter="0"/>
@@ -959,8 +973,8 @@
           <w:spacing w:val="0"/>
         </w:rPr>
       </w:pPr>
-      <w:bookmarkStart w:id="3" w:name="VerantwPers"/>
-      <w:bookmarkEnd w:id="3"/>
+      <w:bookmarkStart w:id="4" w:name="VerantwPers"/>
+      <w:bookmarkEnd w:id="4"/>
     </w:p>
     <w:p>
       <w:pPr>
@@ -1056,8 +1070,6 @@
         </w:rPr>
         <w:t>ung</w:t>
       </w:r>
-      <w:bookmarkStart w:id="4" w:name="_GoBack"/>
-      <w:bookmarkEnd w:id="4"/>
       <w:r>
         <w:rPr>
           <w:b/>
@@ -1089,15 +1101,23 @@
         <w:t>3001 Bern</w:t>
       </w:r>
       <w:r>
-        <w:t>, zuzustellen. Sie muss (a) angeben, welche Entscheidung anstelle der angefochtenen Verfügung beantragt wird; (b) aus welchen Gründen diese andere Entscheidung verlangt wird, (c) die Unterschrift der beschwerdeführenden Partei oder der sie vertretenden Person enthalten. Der Beschwerdeschrift beizulegen sind die Beweismittel, soweit sie greifbar sind, und die angefochtene Verfügung</w:t>
+        <w:t xml:space="preserve">, zuzustellen. Sie muss (a) angeben, welche Entscheidung anstelle der angefochtenen Verfügung beantragt wird; (b) aus welchen Gründen diese andere Entscheidung verlangt wird, (c) die Unterschrift der </w:t>
+      </w:r>
+      <w:proofErr w:type="spellStart"/>
+      <w:r>
+        <w:t>beschwerdeführenden</w:t>
+      </w:r>
+      <w:proofErr w:type="spellEnd"/>
+      <w:r>
+        <w:t xml:space="preserve"> Partei oder der sie vertretenden Person enthalten. Der Beschwerdeschrift beizulegen sind die Beweismittel, soweit sie greifbar sind, und die angefochtene Verfügung</w:t>
       </w:r>
       <w:r>
         <w:t>.</w:t>
       </w:r>
     </w:p>
     <w:sectPr>
-      <w:headerReference w:type="first" r:id="rId15"/>
-      <w:footerReference w:type="first" r:id="rId16"/>
+      <w:headerReference w:type="first" r:id="rId10"/>
+      <w:footerReference w:type="first" r:id="rId11"/>
       <w:pgSz w:w="11906" w:h="16838" w:code="9"/>
       <w:pgMar w:top="1560" w:right="1418" w:bottom="709" w:left="1985" w:header="454" w:footer="294" w:gutter="0"/>
       <w:paperSrc w:first="7" w:other="7"/>
@@ -1131,8 +1151,65 @@
 <w:ftr xmlns:wpc="http://schemas.microsoft.com/office/word/2010/wordprocessingCanvas" xmlns:cx="http://schemas.microsoft.com/office/drawing/2014/chartex" xmlns:cx1="http://schemas.microsoft.com/office/drawing/2015/9/8/chartex" xmlns:cx2="http://schemas.microsoft.com/office/drawing/2015/10/21/chartex" xmlns:cx3="http://schemas.microsoft.com/office/drawing/2016/5/9/chartex" xmlns:cx4="http://schemas.microsoft.com/office/drawing/2016/5/10/chartex" xmlns:cx5="http://schemas.microsoft.com/office/drawing/2016/5/11/chartex" xmlns:mc="http://schemas.openxmlformats.org/markup-compatibility/2006" xmlns:o="urn:schemas-microsoft-com:office:office" xmlns:r="http://schemas.openxmlformats.org/officeDocument/2006/relationships" xmlns:m="http://schemas.openxmlformats.org/officeDocument/2006/math" xmlns:v="urn:schemas-microsoft-com:vml" xmlns:wp14="http://schemas.microsoft.com/office/word/2010/wordprocessingDrawing" xmlns:wp="http://schemas.openxmlformats.org/drawingml/2006/wordprocessingDrawing" xmlns:w10="urn:schemas-microsoft-com:office:word" xmlns:w="http://schemas.openxmlformats.org/wordprocessingml/2006/main" xmlns:w14="http://schemas.microsoft.com/office/word/2010/wordml" xmlns:w15="http://schemas.microsoft.com/office/word/2012/wordml" xmlns:w16se="http://schemas.microsoft.com/office/word/2015/wordml/symex" xmlns:wpg="http://schemas.microsoft.com/office/word/2010/wordprocessingGroup" xmlns:wpi="http://schemas.microsoft.com/office/word/2010/wordprocessingInk" xmlns:wne="http://schemas.microsoft.com/office/word/2006/wordml" xmlns:wps="http://schemas.microsoft.com/office/word/2010/wordprocessingShape" mc:Ignorable="w14 w15 w16se wp14">
   <w:p>
     <w:pPr>
-      <w:pStyle w:val="Fuzeile"/>
-    </w:pPr>
+      <w:pStyle w:val="FootnoteText"/>
+      <w:spacing w:line="276" w:lineRule="auto"/>
+      <w:rPr>
+        <w:sz w:val="14"/>
+        <w:szCs w:val="18"/>
+      </w:rPr>
+    </w:pPr>
+    <w:r>
+      <w:rPr>
+        <w:rFonts w:cs="Arial"/>
+        <w:sz w:val="14"/>
+        <w:szCs w:val="18"/>
+      </w:rPr>
+      <w:t>¹</w:t>
+    </w:r>
+    <w:r>
+      <w:rPr>
+        <w:sz w:val="14"/>
+        <w:szCs w:val="18"/>
+      </w:rPr>
+      <w:t xml:space="preserve"> </w:t>
+    </w:r>
+    <w:r>
+      <w:rPr>
+        <w:sz w:val="14"/>
+        <w:szCs w:val="18"/>
+      </w:rPr>
+      <w:t>Gesetz vom 23. Mai 1989 über die Verwaltungsrechtspflege (VRPG; BSG 155.21)</w:t>
+    </w:r>
+  </w:p>
+  <w:p>
+    <w:pPr>
+      <w:pStyle w:val="Footer"/>
+      <w:rPr>
+        <w:sz w:val="16"/>
+      </w:rPr>
+    </w:pPr>
+    <w:r>
+      <w:rPr>
+        <w:rFonts w:cs="Arial"/>
+        <w:sz w:val="14"/>
+        <w:szCs w:val="18"/>
+      </w:rPr>
+      <w:t>²</w:t>
+    </w:r>
+    <w:r>
+      <w:rPr>
+        <w:sz w:val="14"/>
+        <w:szCs w:val="18"/>
+      </w:rPr>
+      <w:t xml:space="preserve"> </w:t>
+    </w:r>
+    <w:r>
+      <w:rPr>
+        <w:sz w:val="14"/>
+        <w:szCs w:val="18"/>
+      </w:rPr>
+      <w:t>Verordnung vom 6. November 2013 über die familienergänzende Betreuung von Kindern und Jugendlichen (Betreuungsverordnung; FEBVO; SSSB 862.311)</w:t>
+    </w:r>
   </w:p>
 </w:ftr>
 </file>
@@ -1141,70 +1218,7 @@
 <w:ftr xmlns:wpc="http://schemas.microsoft.com/office/word/2010/wordprocessingCanvas" xmlns:cx="http://schemas.microsoft.com/office/drawing/2014/chartex" xmlns:cx1="http://schemas.microsoft.com/office/drawing/2015/9/8/chartex" xmlns:cx2="http://schemas.microsoft.com/office/drawing/2015/10/21/chartex" xmlns:cx3="http://schemas.microsoft.com/office/drawing/2016/5/9/chartex" xmlns:cx4="http://schemas.microsoft.com/office/drawing/2016/5/10/chartex" xmlns:cx5="http://schemas.microsoft.com/office/drawing/2016/5/11/chartex" xmlns:mc="http://schemas.openxmlformats.org/markup-compatibility/2006" xmlns:o="urn:schemas-microsoft-com:office:office" xmlns:r="http://schemas.openxmlformats.org/officeDocument/2006/relationships" xmlns:m="http://schemas.openxmlformats.org/officeDocument/2006/math" xmlns:v="urn:schemas-microsoft-com:vml" xmlns:wp14="http://schemas.microsoft.com/office/word/2010/wordprocessingDrawing" xmlns:wp="http://schemas.openxmlformats.org/drawingml/2006/wordprocessingDrawing" xmlns:w10="urn:schemas-microsoft-com:office:word" xmlns:w="http://schemas.openxmlformats.org/wordprocessingml/2006/main" xmlns:w14="http://schemas.microsoft.com/office/word/2010/wordml" xmlns:w15="http://schemas.microsoft.com/office/word/2012/wordml" xmlns:w16se="http://schemas.microsoft.com/office/word/2015/wordml/symex" xmlns:wpg="http://schemas.microsoft.com/office/word/2010/wordprocessingGroup" xmlns:wpi="http://schemas.microsoft.com/office/word/2010/wordprocessingInk" xmlns:wne="http://schemas.microsoft.com/office/word/2006/wordml" xmlns:wps="http://schemas.microsoft.com/office/word/2010/wordprocessingShape" mc:Ignorable="w14 w15 w16se wp14">
   <w:p>
     <w:pPr>
-      <w:pStyle w:val="Fuzeile"/>
-    </w:pPr>
-  </w:p>
-</w:ftr>
-</file>
-
-<file path=word/footer3.xml><?xml version="1.0" encoding="utf-8"?>
-<w:ftr xmlns:wpc="http://schemas.microsoft.com/office/word/2010/wordprocessingCanvas" xmlns:cx="http://schemas.microsoft.com/office/drawing/2014/chartex" xmlns:cx1="http://schemas.microsoft.com/office/drawing/2015/9/8/chartex" xmlns:cx2="http://schemas.microsoft.com/office/drawing/2015/10/21/chartex" xmlns:cx3="http://schemas.microsoft.com/office/drawing/2016/5/9/chartex" xmlns:cx4="http://schemas.microsoft.com/office/drawing/2016/5/10/chartex" xmlns:cx5="http://schemas.microsoft.com/office/drawing/2016/5/11/chartex" xmlns:mc="http://schemas.openxmlformats.org/markup-compatibility/2006" xmlns:o="urn:schemas-microsoft-com:office:office" xmlns:r="http://schemas.openxmlformats.org/officeDocument/2006/relationships" xmlns:m="http://schemas.openxmlformats.org/officeDocument/2006/math" xmlns:v="urn:schemas-microsoft-com:vml" xmlns:wp14="http://schemas.microsoft.com/office/word/2010/wordprocessingDrawing" xmlns:wp="http://schemas.openxmlformats.org/drawingml/2006/wordprocessingDrawing" xmlns:w10="urn:schemas-microsoft-com:office:word" xmlns:w="http://schemas.openxmlformats.org/wordprocessingml/2006/main" xmlns:w14="http://schemas.microsoft.com/office/word/2010/wordml" xmlns:w15="http://schemas.microsoft.com/office/word/2012/wordml" xmlns:w16se="http://schemas.microsoft.com/office/word/2015/wordml/symex" xmlns:wpg="http://schemas.microsoft.com/office/word/2010/wordprocessingGroup" xmlns:wpi="http://schemas.microsoft.com/office/word/2010/wordprocessingInk" xmlns:wne="http://schemas.microsoft.com/office/word/2006/wordml" xmlns:wps="http://schemas.microsoft.com/office/word/2010/wordprocessingShape" mc:Ignorable="w14 w15 w16se wp14">
-  <w:p>
-    <w:pPr>
-      <w:pStyle w:val="Funotentext"/>
-      <w:spacing w:line="276" w:lineRule="auto"/>
-      <w:rPr>
-        <w:sz w:val="14"/>
-        <w:szCs w:val="18"/>
-      </w:rPr>
-    </w:pPr>
-    <w:r>
-      <w:rPr>
-        <w:rStyle w:val="Funotenzeichen"/>
-        <w:sz w:val="14"/>
-        <w:szCs w:val="18"/>
-      </w:rPr>
-      <w:t>1</w:t>
-    </w:r>
-    <w:r>
-      <w:rPr>
-        <w:sz w:val="14"/>
-        <w:szCs w:val="18"/>
-      </w:rPr>
-      <w:t xml:space="preserve"> Gesetz vom 23. Mai 1989 über die Verwaltungsrechtspflege (VRPG; BSG 155.21)</w:t>
-    </w:r>
-  </w:p>
-  <w:p>
-    <w:pPr>
-      <w:pStyle w:val="Fuzeile"/>
-      <w:rPr>
-        <w:sz w:val="16"/>
-      </w:rPr>
-    </w:pPr>
-    <w:r>
-      <w:rPr>
-        <w:rStyle w:val="Funotenzeichen"/>
-        <w:sz w:val="14"/>
-        <w:szCs w:val="18"/>
-      </w:rPr>
-      <w:t>2</w:t>
-    </w:r>
-    <w:r>
-      <w:rPr>
-        <w:sz w:val="14"/>
-        <w:szCs w:val="18"/>
-      </w:rPr>
-      <w:t xml:space="preserve"> Verordnung vom 6. November 2013 über die familienergänzende Betreuung von Kindern und Jugendlichen (Betreuungsverordnung; FEBVO; SSSB 862.311)</w:t>
-    </w:r>
-  </w:p>
-</w:ftr>
-</file>
-
-<file path=word/footer4.xml><?xml version="1.0" encoding="utf-8"?>
-<w:ftr xmlns:wpc="http://schemas.microsoft.com/office/word/2010/wordprocessingCanvas" xmlns:cx="http://schemas.microsoft.com/office/drawing/2014/chartex" xmlns:cx1="http://schemas.microsoft.com/office/drawing/2015/9/8/chartex" xmlns:cx2="http://schemas.microsoft.com/office/drawing/2015/10/21/chartex" xmlns:cx3="http://schemas.microsoft.com/office/drawing/2016/5/9/chartex" xmlns:cx4="http://schemas.microsoft.com/office/drawing/2016/5/10/chartex" xmlns:cx5="http://schemas.microsoft.com/office/drawing/2016/5/11/chartex" xmlns:mc="http://schemas.openxmlformats.org/markup-compatibility/2006" xmlns:o="urn:schemas-microsoft-com:office:office" xmlns:r="http://schemas.openxmlformats.org/officeDocument/2006/relationships" xmlns:m="http://schemas.openxmlformats.org/officeDocument/2006/math" xmlns:v="urn:schemas-microsoft-com:vml" xmlns:wp14="http://schemas.microsoft.com/office/word/2010/wordprocessingDrawing" xmlns:wp="http://schemas.openxmlformats.org/drawingml/2006/wordprocessingDrawing" xmlns:w10="urn:schemas-microsoft-com:office:word" xmlns:w="http://schemas.openxmlformats.org/wordprocessingml/2006/main" xmlns:w14="http://schemas.microsoft.com/office/word/2010/wordml" xmlns:w15="http://schemas.microsoft.com/office/word/2012/wordml" xmlns:w16se="http://schemas.microsoft.com/office/word/2015/wordml/symex" xmlns:wpg="http://schemas.microsoft.com/office/word/2010/wordprocessingGroup" xmlns:wpi="http://schemas.microsoft.com/office/word/2010/wordprocessingInk" xmlns:wne="http://schemas.microsoft.com/office/word/2006/wordml" xmlns:wps="http://schemas.microsoft.com/office/word/2010/wordprocessingShape" mc:Ignorable="w14 w15 w16se wp14">
-  <w:p>
-    <w:pPr>
-      <w:pStyle w:val="Fuzeile"/>
+      <w:pStyle w:val="Footer"/>
     </w:pPr>
   </w:p>
 </w:ftr>
@@ -1233,37 +1247,7 @@
 <w:hdr xmlns:wpc="http://schemas.microsoft.com/office/word/2010/wordprocessingCanvas" xmlns:cx="http://schemas.microsoft.com/office/drawing/2014/chartex" xmlns:cx1="http://schemas.microsoft.com/office/drawing/2015/9/8/chartex" xmlns:cx2="http://schemas.microsoft.com/office/drawing/2015/10/21/chartex" xmlns:cx3="http://schemas.microsoft.com/office/drawing/2016/5/9/chartex" xmlns:cx4="http://schemas.microsoft.com/office/drawing/2016/5/10/chartex" xmlns:cx5="http://schemas.microsoft.com/office/drawing/2016/5/11/chartex" xmlns:mc="http://schemas.openxmlformats.org/markup-compatibility/2006" xmlns:o="urn:schemas-microsoft-com:office:office" xmlns:r="http://schemas.openxmlformats.org/officeDocument/2006/relationships" xmlns:m="http://schemas.openxmlformats.org/officeDocument/2006/math" xmlns:v="urn:schemas-microsoft-com:vml" xmlns:wp14="http://schemas.microsoft.com/office/word/2010/wordprocessingDrawing" xmlns:wp="http://schemas.openxmlformats.org/drawingml/2006/wordprocessingDrawing" xmlns:w10="urn:schemas-microsoft-com:office:word" xmlns:w="http://schemas.openxmlformats.org/wordprocessingml/2006/main" xmlns:w14="http://schemas.microsoft.com/office/word/2010/wordml" xmlns:w15="http://schemas.microsoft.com/office/word/2012/wordml" xmlns:w16se="http://schemas.microsoft.com/office/word/2015/wordml/symex" xmlns:wpg="http://schemas.microsoft.com/office/word/2010/wordprocessingGroup" xmlns:wpi="http://schemas.microsoft.com/office/word/2010/wordprocessingInk" xmlns:wne="http://schemas.microsoft.com/office/word/2006/wordml" xmlns:wps="http://schemas.microsoft.com/office/word/2010/wordprocessingShape" mc:Ignorable="w14 w15 w16se wp14">
   <w:p>
     <w:pPr>
-      <w:pStyle w:val="Kopfzeile"/>
-    </w:pPr>
-  </w:p>
-</w:hdr>
-</file>
-
-<file path=word/header2.xml><?xml version="1.0" encoding="utf-8"?>
-<w:hdr xmlns:wpc="http://schemas.microsoft.com/office/word/2010/wordprocessingCanvas" xmlns:cx="http://schemas.microsoft.com/office/drawing/2014/chartex" xmlns:cx1="http://schemas.microsoft.com/office/drawing/2015/9/8/chartex" xmlns:cx2="http://schemas.microsoft.com/office/drawing/2015/10/21/chartex" xmlns:cx3="http://schemas.microsoft.com/office/drawing/2016/5/9/chartex" xmlns:cx4="http://schemas.microsoft.com/office/drawing/2016/5/10/chartex" xmlns:cx5="http://schemas.microsoft.com/office/drawing/2016/5/11/chartex" xmlns:mc="http://schemas.openxmlformats.org/markup-compatibility/2006" xmlns:o="urn:schemas-microsoft-com:office:office" xmlns:r="http://schemas.openxmlformats.org/officeDocument/2006/relationships" xmlns:m="http://schemas.openxmlformats.org/officeDocument/2006/math" xmlns:v="urn:schemas-microsoft-com:vml" xmlns:wp14="http://schemas.microsoft.com/office/word/2010/wordprocessingDrawing" xmlns:wp="http://schemas.openxmlformats.org/drawingml/2006/wordprocessingDrawing" xmlns:w10="urn:schemas-microsoft-com:office:word" xmlns:w="http://schemas.openxmlformats.org/wordprocessingml/2006/main" xmlns:w14="http://schemas.microsoft.com/office/word/2010/wordml" xmlns:w15="http://schemas.microsoft.com/office/word/2012/wordml" xmlns:w16se="http://schemas.microsoft.com/office/word/2015/wordml/symex" xmlns:wpg="http://schemas.microsoft.com/office/word/2010/wordprocessingGroup" xmlns:wpi="http://schemas.microsoft.com/office/word/2010/wordprocessingInk" xmlns:wne="http://schemas.microsoft.com/office/word/2006/wordml" xmlns:wps="http://schemas.microsoft.com/office/word/2010/wordprocessingShape" mc:Ignorable="w14 w15 w16se wp14">
-  <w:p>
-    <w:pPr>
-      <w:pStyle w:val="Kopfzeile"/>
-    </w:pPr>
-  </w:p>
-</w:hdr>
-</file>
-
-<file path=word/header3.xml><?xml version="1.0" encoding="utf-8"?>
-<w:hdr xmlns:wpc="http://schemas.microsoft.com/office/word/2010/wordprocessingCanvas" xmlns:cx="http://schemas.microsoft.com/office/drawing/2014/chartex" xmlns:cx1="http://schemas.microsoft.com/office/drawing/2015/9/8/chartex" xmlns:cx2="http://schemas.microsoft.com/office/drawing/2015/10/21/chartex" xmlns:cx3="http://schemas.microsoft.com/office/drawing/2016/5/9/chartex" xmlns:cx4="http://schemas.microsoft.com/office/drawing/2016/5/10/chartex" xmlns:cx5="http://schemas.microsoft.com/office/drawing/2016/5/11/chartex" xmlns:mc="http://schemas.openxmlformats.org/markup-compatibility/2006" xmlns:o="urn:schemas-microsoft-com:office:office" xmlns:r="http://schemas.openxmlformats.org/officeDocument/2006/relationships" xmlns:m="http://schemas.openxmlformats.org/officeDocument/2006/math" xmlns:v="urn:schemas-microsoft-com:vml" xmlns:wp14="http://schemas.microsoft.com/office/word/2010/wordprocessingDrawing" xmlns:wp="http://schemas.openxmlformats.org/drawingml/2006/wordprocessingDrawing" xmlns:w10="urn:schemas-microsoft-com:office:word" xmlns:w="http://schemas.openxmlformats.org/wordprocessingml/2006/main" xmlns:w14="http://schemas.microsoft.com/office/word/2010/wordml" xmlns:w15="http://schemas.microsoft.com/office/word/2012/wordml" xmlns:w16se="http://schemas.microsoft.com/office/word/2015/wordml/symex" xmlns:wpg="http://schemas.microsoft.com/office/word/2010/wordprocessingGroup" xmlns:wpi="http://schemas.microsoft.com/office/word/2010/wordprocessingInk" xmlns:wne="http://schemas.microsoft.com/office/word/2006/wordml" xmlns:wps="http://schemas.microsoft.com/office/word/2010/wordprocessingShape" mc:Ignorable="w14 w15 w16se wp14">
-  <w:p>
-    <w:pPr>
-      <w:pStyle w:val="Kopfzeile"/>
-    </w:pPr>
-  </w:p>
-</w:hdr>
-</file>
-
-<file path=word/header4.xml><?xml version="1.0" encoding="utf-8"?>
-<w:hdr xmlns:wpc="http://schemas.microsoft.com/office/word/2010/wordprocessingCanvas" xmlns:cx="http://schemas.microsoft.com/office/drawing/2014/chartex" xmlns:cx1="http://schemas.microsoft.com/office/drawing/2015/9/8/chartex" xmlns:cx2="http://schemas.microsoft.com/office/drawing/2015/10/21/chartex" xmlns:cx3="http://schemas.microsoft.com/office/drawing/2016/5/9/chartex" xmlns:cx4="http://schemas.microsoft.com/office/drawing/2016/5/10/chartex" xmlns:cx5="http://schemas.microsoft.com/office/drawing/2016/5/11/chartex" xmlns:mc="http://schemas.openxmlformats.org/markup-compatibility/2006" xmlns:o="urn:schemas-microsoft-com:office:office" xmlns:r="http://schemas.openxmlformats.org/officeDocument/2006/relationships" xmlns:m="http://schemas.openxmlformats.org/officeDocument/2006/math" xmlns:v="urn:schemas-microsoft-com:vml" xmlns:wp14="http://schemas.microsoft.com/office/word/2010/wordprocessingDrawing" xmlns:wp="http://schemas.openxmlformats.org/drawingml/2006/wordprocessingDrawing" xmlns:w10="urn:schemas-microsoft-com:office:word" xmlns:w="http://schemas.openxmlformats.org/wordprocessingml/2006/main" xmlns:w14="http://schemas.microsoft.com/office/word/2010/wordml" xmlns:w15="http://schemas.microsoft.com/office/word/2012/wordml" xmlns:w16se="http://schemas.microsoft.com/office/word/2015/wordml/symex" xmlns:wpg="http://schemas.microsoft.com/office/word/2010/wordprocessingGroup" xmlns:wpi="http://schemas.microsoft.com/office/word/2010/wordprocessingInk" xmlns:wne="http://schemas.microsoft.com/office/word/2006/wordml" xmlns:wps="http://schemas.microsoft.com/office/word/2010/wordprocessingShape" mc:Ignorable="w14 w15 w16se wp14">
-  <w:p>
-    <w:pPr>
-      <w:pStyle w:val="Kopfzeile"/>
+      <w:pStyle w:val="Header"/>
     </w:pPr>
   </w:p>
 </w:hdr>
@@ -1278,7 +1262,7 @@
     <w:lvl w:ilvl="0">
       <w:start w:val="1"/>
       <w:numFmt w:val="decimal"/>
-      <w:pStyle w:val="Listennummer5"/>
+      <w:pStyle w:val="ListNumber5"/>
       <w:lvlText w:val="%1."/>
       <w:lvlJc w:val="left"/>
       <w:pPr>
@@ -1296,7 +1280,7 @@
     <w:lvl w:ilvl="0">
       <w:start w:val="1"/>
       <w:numFmt w:val="decimal"/>
-      <w:pStyle w:val="Listennummer4"/>
+      <w:pStyle w:val="ListNumber4"/>
       <w:lvlText w:val="%1."/>
       <w:lvlJc w:val="left"/>
       <w:pPr>
@@ -1314,7 +1298,7 @@
     <w:lvl w:ilvl="0">
       <w:start w:val="1"/>
       <w:numFmt w:val="decimal"/>
-      <w:pStyle w:val="Listennummer3"/>
+      <w:pStyle w:val="ListNumber3"/>
       <w:lvlText w:val="%1."/>
       <w:lvlJc w:val="left"/>
       <w:pPr>
@@ -1332,7 +1316,7 @@
     <w:lvl w:ilvl="0">
       <w:start w:val="1"/>
       <w:numFmt w:val="decimal"/>
-      <w:pStyle w:val="Listennummer2"/>
+      <w:pStyle w:val="ListNumber2"/>
       <w:lvlText w:val="%1."/>
       <w:lvlJc w:val="left"/>
       <w:pPr>
@@ -1350,7 +1334,7 @@
     <w:lvl w:ilvl="0">
       <w:start w:val="1"/>
       <w:numFmt w:val="bullet"/>
-      <w:pStyle w:val="Aufzhlungszeichen5"/>
+      <w:pStyle w:val="ListBullet5"/>
       <w:lvlText w:val=""/>
       <w:lvlJc w:val="left"/>
       <w:pPr>
@@ -1371,7 +1355,7 @@
     <w:lvl w:ilvl="0">
       <w:start w:val="1"/>
       <w:numFmt w:val="bullet"/>
-      <w:pStyle w:val="Aufzhlungszeichen4"/>
+      <w:pStyle w:val="ListBullet4"/>
       <w:lvlText w:val=""/>
       <w:lvlJc w:val="left"/>
       <w:pPr>
@@ -1392,7 +1376,7 @@
     <w:lvl w:ilvl="0">
       <w:start w:val="1"/>
       <w:numFmt w:val="bullet"/>
-      <w:pStyle w:val="Aufzhlungszeichen3"/>
+      <w:pStyle w:val="ListBullet3"/>
       <w:lvlText w:val=""/>
       <w:lvlJc w:val="left"/>
       <w:pPr>
@@ -1413,7 +1397,7 @@
     <w:lvl w:ilvl="0">
       <w:start w:val="1"/>
       <w:numFmt w:val="bullet"/>
-      <w:pStyle w:val="Aufzhlungszeichen2"/>
+      <w:pStyle w:val="ListBullet2"/>
       <w:lvlText w:val=""/>
       <w:lvlJc w:val="left"/>
       <w:pPr>
@@ -1434,7 +1418,7 @@
     <w:lvl w:ilvl="0">
       <w:start w:val="1"/>
       <w:numFmt w:val="decimal"/>
-      <w:pStyle w:val="Listennummer"/>
+      <w:pStyle w:val="ListNumber"/>
       <w:lvlText w:val="%1."/>
       <w:lvlJc w:val="left"/>
       <w:pPr>
@@ -1452,7 +1436,7 @@
     <w:lvl w:ilvl="0">
       <w:start w:val="1"/>
       <w:numFmt w:val="bullet"/>
-      <w:pStyle w:val="Aufzhlungszeichen"/>
+      <w:pStyle w:val="ListBullet"/>
       <w:lvlText w:val=""/>
       <w:lvlJc w:val="left"/>
       <w:pPr>
@@ -2895,17 +2879,17 @@
     <w:lsdException w:name="Smart Hyperlink" w:semiHidden="1" w:uiPriority="99" w:unhideWhenUsed="1"/>
     <w:lsdException w:name="Hashtag" w:semiHidden="1" w:uiPriority="99" w:unhideWhenUsed="1"/>
   </w:latentStyles>
-  <w:style w:type="paragraph" w:default="1" w:styleId="Standard">
+  <w:style w:type="paragraph" w:default="1" w:styleId="Normal">
     <w:name w:val="Normal"/>
     <w:qFormat/>
     <w:rPr>
       <w:rFonts w:ascii="Arial" w:hAnsi="Arial"/>
     </w:rPr>
   </w:style>
-  <w:style w:type="paragraph" w:styleId="berschrift1">
+  <w:style w:type="paragraph" w:styleId="Heading1">
     <w:name w:val="heading 1"/>
-    <w:basedOn w:val="Standard"/>
-    <w:next w:val="Standard"/>
+    <w:basedOn w:val="Normal"/>
+    <w:next w:val="Normal"/>
     <w:qFormat/>
     <w:pPr>
       <w:keepNext/>
@@ -2918,10 +2902,10 @@
       <w:sz w:val="18"/>
     </w:rPr>
   </w:style>
-  <w:style w:type="paragraph" w:styleId="berschrift2">
+  <w:style w:type="paragraph" w:styleId="Heading2">
     <w:name w:val="heading 2"/>
-    <w:basedOn w:val="Standard"/>
-    <w:next w:val="Standard"/>
+    <w:basedOn w:val="Normal"/>
+    <w:next w:val="Normal"/>
     <w:qFormat/>
     <w:pPr>
       <w:keepNext/>
@@ -2934,10 +2918,10 @@
       <w:sz w:val="24"/>
     </w:rPr>
   </w:style>
-  <w:style w:type="paragraph" w:styleId="berschrift3">
+  <w:style w:type="paragraph" w:styleId="Heading3">
     <w:name w:val="heading 3"/>
-    <w:basedOn w:val="Standard"/>
-    <w:next w:val="Standard"/>
+    <w:basedOn w:val="Normal"/>
+    <w:next w:val="Normal"/>
     <w:qFormat/>
     <w:pPr>
       <w:keepNext/>
@@ -2948,10 +2932,10 @@
       <w:sz w:val="24"/>
     </w:rPr>
   </w:style>
-  <w:style w:type="paragraph" w:styleId="berschrift4">
+  <w:style w:type="paragraph" w:styleId="Heading4">
     <w:name w:val="heading 4"/>
-    <w:basedOn w:val="Standard"/>
-    <w:next w:val="Standard"/>
+    <w:basedOn w:val="Normal"/>
+    <w:next w:val="Normal"/>
     <w:qFormat/>
     <w:pPr>
       <w:keepNext/>
@@ -2963,10 +2947,10 @@
       <w:sz w:val="24"/>
     </w:rPr>
   </w:style>
-  <w:style w:type="paragraph" w:styleId="berschrift5">
+  <w:style w:type="paragraph" w:styleId="Heading5">
     <w:name w:val="heading 5"/>
-    <w:basedOn w:val="Standard"/>
-    <w:next w:val="Standard"/>
+    <w:basedOn w:val="Normal"/>
+    <w:next w:val="Normal"/>
     <w:qFormat/>
     <w:pPr>
       <w:spacing w:before="240" w:after="60"/>
@@ -2976,10 +2960,10 @@
       <w:sz w:val="22"/>
     </w:rPr>
   </w:style>
-  <w:style w:type="paragraph" w:styleId="berschrift6">
+  <w:style w:type="paragraph" w:styleId="Heading6">
     <w:name w:val="heading 6"/>
-    <w:basedOn w:val="Standard"/>
-    <w:next w:val="Standard"/>
+    <w:basedOn w:val="Normal"/>
+    <w:next w:val="Normal"/>
     <w:qFormat/>
     <w:pPr>
       <w:spacing w:before="240" w:after="60"/>
@@ -2991,20 +2975,20 @@
       <w:sz w:val="22"/>
     </w:rPr>
   </w:style>
-  <w:style w:type="paragraph" w:styleId="berschrift7">
+  <w:style w:type="paragraph" w:styleId="Heading7">
     <w:name w:val="heading 7"/>
-    <w:basedOn w:val="Standard"/>
-    <w:next w:val="Standard"/>
+    <w:basedOn w:val="Normal"/>
+    <w:next w:val="Normal"/>
     <w:qFormat/>
     <w:pPr>
       <w:spacing w:before="240" w:after="60"/>
       <w:outlineLvl w:val="6"/>
     </w:pPr>
   </w:style>
-  <w:style w:type="paragraph" w:styleId="berschrift8">
+  <w:style w:type="paragraph" w:styleId="Heading8">
     <w:name w:val="heading 8"/>
-    <w:basedOn w:val="Standard"/>
-    <w:next w:val="Standard"/>
+    <w:basedOn w:val="Normal"/>
+    <w:next w:val="Normal"/>
     <w:qFormat/>
     <w:pPr>
       <w:spacing w:before="240" w:after="60"/>
@@ -3014,10 +2998,10 @@
       <w:i/>
     </w:rPr>
   </w:style>
-  <w:style w:type="paragraph" w:styleId="berschrift9">
+  <w:style w:type="paragraph" w:styleId="Heading9">
     <w:name w:val="heading 9"/>
-    <w:basedOn w:val="Standard"/>
-    <w:next w:val="Standard"/>
+    <w:basedOn w:val="Normal"/>
+    <w:next w:val="Normal"/>
     <w:qFormat/>
     <w:pPr>
       <w:spacing w:before="240" w:after="60"/>
@@ -3029,13 +3013,13 @@
       <w:sz w:val="18"/>
     </w:rPr>
   </w:style>
-  <w:style w:type="character" w:default="1" w:styleId="Absatz-Standardschriftart">
+  <w:style w:type="character" w:default="1" w:styleId="DefaultParagraphFont">
     <w:name w:val="Default Paragraph Font"/>
     <w:uiPriority w:val="1"/>
     <w:semiHidden/>
     <w:unhideWhenUsed/>
   </w:style>
-  <w:style w:type="table" w:default="1" w:styleId="NormaleTabelle">
+  <w:style w:type="table" w:default="1" w:styleId="TableNormal">
     <w:name w:val="Normal Table"/>
     <w:uiPriority w:val="99"/>
     <w:semiHidden/>
@@ -3050,15 +3034,15 @@
       </w:tblCellMar>
     </w:tblPr>
   </w:style>
-  <w:style w:type="numbering" w:default="1" w:styleId="KeineListe">
+  <w:style w:type="numbering" w:default="1" w:styleId="NoList">
     <w:name w:val="No List"/>
     <w:uiPriority w:val="99"/>
     <w:semiHidden/>
     <w:unhideWhenUsed/>
   </w:style>
-  <w:style w:type="paragraph" w:styleId="Kopfzeile">
+  <w:style w:type="paragraph" w:styleId="Header">
     <w:name w:val="header"/>
-    <w:basedOn w:val="Standard"/>
+    <w:basedOn w:val="Normal"/>
     <w:pPr>
       <w:tabs>
         <w:tab w:val="center" w:pos="4536"/>
@@ -3066,16 +3050,16 @@
       </w:tabs>
     </w:pPr>
   </w:style>
-  <w:style w:type="paragraph" w:styleId="Gruformel">
+  <w:style w:type="paragraph" w:styleId="Closing">
     <w:name w:val="Closing"/>
     <w:basedOn w:val="Text"/>
     <w:pPr>
       <w:ind w:left="4252"/>
     </w:pPr>
   </w:style>
-  <w:style w:type="paragraph" w:styleId="Fuzeile">
+  <w:style w:type="paragraph" w:styleId="Footer">
     <w:name w:val="footer"/>
-    <w:basedOn w:val="Standard"/>
+    <w:basedOn w:val="Normal"/>
     <w:pPr>
       <w:tabs>
         <w:tab w:val="center" w:pos="4536"/>
@@ -3090,7 +3074,7 @@
   </w:style>
   <w:style w:type="character" w:styleId="Hyperlink">
     <w:name w:val="Hyperlink"/>
-    <w:basedOn w:val="Absatz-Standardschriftart"/>
+    <w:basedOn w:val="DefaultParagraphFont"/>
     <w:rPr>
       <w:color w:val="0000FF"/>
       <w:u w:val="single"/>
@@ -3098,7 +3082,7 @@
   </w:style>
   <w:style w:type="paragraph" w:customStyle="1" w:styleId="Absender">
     <w:name w:val="Absender"/>
-    <w:basedOn w:val="Standard"/>
+    <w:basedOn w:val="Normal"/>
     <w:pPr>
       <w:spacing w:line="240" w:lineRule="atLeast"/>
     </w:pPr>
@@ -3109,7 +3093,7 @@
   </w:style>
   <w:style w:type="paragraph" w:customStyle="1" w:styleId="Text">
     <w:name w:val="Text"/>
-    <w:basedOn w:val="Standard"/>
+    <w:basedOn w:val="Normal"/>
     <w:pPr>
       <w:spacing w:line="280" w:lineRule="atLeast"/>
     </w:pPr>
@@ -3119,7 +3103,7 @@
   </w:style>
   <w:style w:type="paragraph" w:customStyle="1" w:styleId="Direktion">
     <w:name w:val="Direktion"/>
-    <w:basedOn w:val="Standard"/>
+    <w:basedOn w:val="Normal"/>
     <w:pPr>
       <w:spacing w:line="240" w:lineRule="atLeast"/>
     </w:pPr>
@@ -3128,27 +3112,27 @@
       <w:sz w:val="18"/>
     </w:rPr>
   </w:style>
-  <w:style w:type="paragraph" w:styleId="Abbildungsverzeichnis">
+  <w:style w:type="paragraph" w:styleId="TableofFigures">
     <w:name w:val="table of figures"/>
-    <w:basedOn w:val="Standard"/>
-    <w:next w:val="Standard"/>
+    <w:basedOn w:val="Normal"/>
+    <w:next w:val="Normal"/>
     <w:semiHidden/>
     <w:pPr>
       <w:ind w:left="400" w:hanging="400"/>
     </w:pPr>
   </w:style>
-  <w:style w:type="paragraph" w:styleId="Umschlagabsenderadresse">
+  <w:style w:type="paragraph" w:styleId="EnvelopeReturn">
     <w:name w:val="envelope return"/>
-    <w:basedOn w:val="Standard"/>
-  </w:style>
-  <w:style w:type="paragraph" w:styleId="Anrede">
+    <w:basedOn w:val="Normal"/>
+  </w:style>
+  <w:style w:type="paragraph" w:styleId="Salutation">
     <w:name w:val="Salutation"/>
-    <w:basedOn w:val="Standard"/>
-    <w:next w:val="Standard"/>
-  </w:style>
-  <w:style w:type="paragraph" w:styleId="Aufzhlungszeichen">
+    <w:basedOn w:val="Normal"/>
+    <w:next w:val="Normal"/>
+  </w:style>
+  <w:style w:type="paragraph" w:styleId="ListBullet">
     <w:name w:val="List Bullet"/>
-    <w:basedOn w:val="Standard"/>
+    <w:basedOn w:val="Normal"/>
     <w:autoRedefine/>
     <w:pPr>
       <w:numPr>
@@ -3156,9 +3140,9 @@
       </w:numPr>
     </w:pPr>
   </w:style>
-  <w:style w:type="paragraph" w:styleId="Aufzhlungszeichen2">
+  <w:style w:type="paragraph" w:styleId="ListBullet2">
     <w:name w:val="List Bullet 2"/>
-    <w:basedOn w:val="Standard"/>
+    <w:basedOn w:val="Normal"/>
     <w:autoRedefine/>
     <w:pPr>
       <w:numPr>
@@ -3166,9 +3150,9 @@
       </w:numPr>
     </w:pPr>
   </w:style>
-  <w:style w:type="paragraph" w:styleId="Aufzhlungszeichen3">
+  <w:style w:type="paragraph" w:styleId="ListBullet3">
     <w:name w:val="List Bullet 3"/>
-    <w:basedOn w:val="Standard"/>
+    <w:basedOn w:val="Normal"/>
     <w:autoRedefine/>
     <w:pPr>
       <w:numPr>
@@ -3176,9 +3160,9 @@
       </w:numPr>
     </w:pPr>
   </w:style>
-  <w:style w:type="paragraph" w:styleId="Aufzhlungszeichen4">
+  <w:style w:type="paragraph" w:styleId="ListBullet4">
     <w:name w:val="List Bullet 4"/>
-    <w:basedOn w:val="Standard"/>
+    <w:basedOn w:val="Normal"/>
     <w:autoRedefine/>
     <w:pPr>
       <w:numPr>
@@ -3186,9 +3170,9 @@
       </w:numPr>
     </w:pPr>
   </w:style>
-  <w:style w:type="paragraph" w:styleId="Aufzhlungszeichen5">
+  <w:style w:type="paragraph" w:styleId="ListBullet5">
     <w:name w:val="List Bullet 5"/>
-    <w:basedOn w:val="Standard"/>
+    <w:basedOn w:val="Normal"/>
     <w:autoRedefine/>
     <w:pPr>
       <w:numPr>
@@ -3196,10 +3180,10 @@
       </w:numPr>
     </w:pPr>
   </w:style>
-  <w:style w:type="paragraph" w:styleId="Beschriftung">
+  <w:style w:type="paragraph" w:styleId="Caption">
     <w:name w:val="caption"/>
-    <w:basedOn w:val="Standard"/>
-    <w:next w:val="Standard"/>
+    <w:basedOn w:val="Normal"/>
+    <w:next w:val="Normal"/>
     <w:qFormat/>
     <w:pPr>
       <w:spacing w:before="120" w:after="120"/>
@@ -3208,22 +3192,22 @@
       <w:b/>
     </w:rPr>
   </w:style>
-  <w:style w:type="paragraph" w:styleId="Blocktext">
+  <w:style w:type="paragraph" w:styleId="BlockText">
     <w:name w:val="Block Text"/>
-    <w:basedOn w:val="Standard"/>
+    <w:basedOn w:val="Normal"/>
     <w:pPr>
       <w:spacing w:after="120"/>
       <w:ind w:left="1440" w:right="1440"/>
     </w:pPr>
   </w:style>
-  <w:style w:type="paragraph" w:styleId="Datum">
+  <w:style w:type="paragraph" w:styleId="Date">
     <w:name w:val="Date"/>
-    <w:basedOn w:val="Standard"/>
-    <w:next w:val="Standard"/>
-  </w:style>
-  <w:style w:type="paragraph" w:styleId="Dokumentstruktur">
+    <w:basedOn w:val="Normal"/>
+    <w:next w:val="Normal"/>
+  </w:style>
+  <w:style w:type="paragraph" w:styleId="DocumentMap">
     <w:name w:val="Document Map"/>
-    <w:basedOn w:val="Standard"/>
+    <w:basedOn w:val="Normal"/>
     <w:semiHidden/>
     <w:pPr>
       <w:shd w:val="clear" w:color="auto" w:fill="000080"/>
@@ -3232,25 +3216,25 @@
       <w:rFonts w:ascii="Tahoma" w:hAnsi="Tahoma"/>
     </w:rPr>
   </w:style>
-  <w:style w:type="paragraph" w:styleId="Endnotentext">
+  <w:style w:type="paragraph" w:styleId="EndnoteText">
     <w:name w:val="endnote text"/>
-    <w:basedOn w:val="Standard"/>
+    <w:basedOn w:val="Normal"/>
     <w:semiHidden/>
   </w:style>
-  <w:style w:type="paragraph" w:styleId="Fu-Endnotenberschrift">
+  <w:style w:type="paragraph" w:styleId="NoteHeading">
     <w:name w:val="Note Heading"/>
-    <w:basedOn w:val="Standard"/>
-    <w:next w:val="Standard"/>
-  </w:style>
-  <w:style w:type="paragraph" w:styleId="Funotentext">
+    <w:basedOn w:val="Normal"/>
+    <w:next w:val="Normal"/>
+  </w:style>
+  <w:style w:type="paragraph" w:styleId="FootnoteText">
     <w:name w:val="footnote text"/>
-    <w:basedOn w:val="Standard"/>
-    <w:link w:val="FunotentextZchn"/>
+    <w:basedOn w:val="Normal"/>
+    <w:link w:val="FootnoteTextChar"/>
   </w:style>
   <w:style w:type="paragraph" w:styleId="Index1">
     <w:name w:val="index 1"/>
-    <w:basedOn w:val="Standard"/>
-    <w:next w:val="Standard"/>
+    <w:basedOn w:val="Normal"/>
+    <w:next w:val="Normal"/>
     <w:autoRedefine/>
     <w:semiHidden/>
     <w:pPr>
@@ -3259,8 +3243,8 @@
   </w:style>
   <w:style w:type="paragraph" w:styleId="Index2">
     <w:name w:val="index 2"/>
-    <w:basedOn w:val="Standard"/>
-    <w:next w:val="Standard"/>
+    <w:basedOn w:val="Normal"/>
+    <w:next w:val="Normal"/>
     <w:autoRedefine/>
     <w:semiHidden/>
     <w:pPr>
@@ -3269,8 +3253,8 @@
   </w:style>
   <w:style w:type="paragraph" w:styleId="Index3">
     <w:name w:val="index 3"/>
-    <w:basedOn w:val="Standard"/>
-    <w:next w:val="Standard"/>
+    <w:basedOn w:val="Normal"/>
+    <w:next w:val="Normal"/>
     <w:autoRedefine/>
     <w:semiHidden/>
     <w:pPr>
@@ -3279,8 +3263,8 @@
   </w:style>
   <w:style w:type="paragraph" w:styleId="Index4">
     <w:name w:val="index 4"/>
-    <w:basedOn w:val="Standard"/>
-    <w:next w:val="Standard"/>
+    <w:basedOn w:val="Normal"/>
+    <w:next w:val="Normal"/>
     <w:autoRedefine/>
     <w:semiHidden/>
     <w:pPr>
@@ -3289,8 +3273,8 @@
   </w:style>
   <w:style w:type="paragraph" w:styleId="Index5">
     <w:name w:val="index 5"/>
-    <w:basedOn w:val="Standard"/>
-    <w:next w:val="Standard"/>
+    <w:basedOn w:val="Normal"/>
+    <w:next w:val="Normal"/>
     <w:autoRedefine/>
     <w:semiHidden/>
     <w:pPr>
@@ -3299,8 +3283,8 @@
   </w:style>
   <w:style w:type="paragraph" w:styleId="Index6">
     <w:name w:val="index 6"/>
-    <w:basedOn w:val="Standard"/>
-    <w:next w:val="Standard"/>
+    <w:basedOn w:val="Normal"/>
+    <w:next w:val="Normal"/>
     <w:autoRedefine/>
     <w:semiHidden/>
     <w:pPr>
@@ -3309,8 +3293,8 @@
   </w:style>
   <w:style w:type="paragraph" w:styleId="Index7">
     <w:name w:val="index 7"/>
-    <w:basedOn w:val="Standard"/>
-    <w:next w:val="Standard"/>
+    <w:basedOn w:val="Normal"/>
+    <w:next w:val="Normal"/>
     <w:autoRedefine/>
     <w:semiHidden/>
     <w:pPr>
@@ -3319,8 +3303,8 @@
   </w:style>
   <w:style w:type="paragraph" w:styleId="Index8">
     <w:name w:val="index 8"/>
-    <w:basedOn w:val="Standard"/>
-    <w:next w:val="Standard"/>
+    <w:basedOn w:val="Normal"/>
+    <w:next w:val="Normal"/>
     <w:autoRedefine/>
     <w:semiHidden/>
     <w:pPr>
@@ -3329,150 +3313,150 @@
   </w:style>
   <w:style w:type="paragraph" w:styleId="Index9">
     <w:name w:val="index 9"/>
-    <w:basedOn w:val="Standard"/>
-    <w:next w:val="Standard"/>
+    <w:basedOn w:val="Normal"/>
+    <w:next w:val="Normal"/>
     <w:autoRedefine/>
     <w:semiHidden/>
     <w:pPr>
       <w:ind w:left="1800" w:hanging="200"/>
     </w:pPr>
   </w:style>
-  <w:style w:type="paragraph" w:styleId="Indexberschrift">
+  <w:style w:type="paragraph" w:styleId="IndexHeading">
     <w:name w:val="index heading"/>
-    <w:basedOn w:val="Standard"/>
+    <w:basedOn w:val="Normal"/>
     <w:next w:val="Index1"/>
     <w:semiHidden/>
     <w:rPr>
       <w:b/>
     </w:rPr>
   </w:style>
-  <w:style w:type="paragraph" w:styleId="Kommentartext">
+  <w:style w:type="paragraph" w:styleId="CommentText">
     <w:name w:val="annotation text"/>
-    <w:basedOn w:val="Standard"/>
-    <w:link w:val="KommentartextZchn"/>
+    <w:basedOn w:val="Normal"/>
+    <w:link w:val="CommentTextChar"/>
     <w:semiHidden/>
   </w:style>
-  <w:style w:type="paragraph" w:styleId="Liste">
+  <w:style w:type="paragraph" w:styleId="List">
     <w:name w:val="List"/>
-    <w:basedOn w:val="Standard"/>
+    <w:basedOn w:val="Normal"/>
     <w:pPr>
       <w:ind w:left="283" w:hanging="283"/>
     </w:pPr>
   </w:style>
-  <w:style w:type="paragraph" w:styleId="Liste2">
+  <w:style w:type="paragraph" w:styleId="List2">
     <w:name w:val="List 2"/>
-    <w:basedOn w:val="Standard"/>
+    <w:basedOn w:val="Normal"/>
     <w:pPr>
       <w:ind w:left="566" w:hanging="283"/>
     </w:pPr>
   </w:style>
-  <w:style w:type="paragraph" w:styleId="Liste3">
+  <w:style w:type="paragraph" w:styleId="List3">
     <w:name w:val="List 3"/>
-    <w:basedOn w:val="Standard"/>
+    <w:basedOn w:val="Normal"/>
     <w:pPr>
       <w:ind w:left="849" w:hanging="283"/>
     </w:pPr>
   </w:style>
-  <w:style w:type="paragraph" w:styleId="Liste4">
+  <w:style w:type="paragraph" w:styleId="List4">
     <w:name w:val="List 4"/>
-    <w:basedOn w:val="Standard"/>
+    <w:basedOn w:val="Normal"/>
     <w:pPr>
       <w:ind w:left="1132" w:hanging="283"/>
     </w:pPr>
   </w:style>
-  <w:style w:type="paragraph" w:styleId="Liste5">
+  <w:style w:type="paragraph" w:styleId="List5">
     <w:name w:val="List 5"/>
-    <w:basedOn w:val="Standard"/>
+    <w:basedOn w:val="Normal"/>
     <w:pPr>
       <w:ind w:left="1415" w:hanging="283"/>
     </w:pPr>
   </w:style>
-  <w:style w:type="paragraph" w:styleId="Listenfortsetzung">
+  <w:style w:type="paragraph" w:styleId="ListContinue">
     <w:name w:val="List Continue"/>
-    <w:basedOn w:val="Standard"/>
+    <w:basedOn w:val="Normal"/>
     <w:pPr>
       <w:spacing w:after="120"/>
       <w:ind w:left="283"/>
     </w:pPr>
   </w:style>
-  <w:style w:type="paragraph" w:styleId="Listenfortsetzung2">
+  <w:style w:type="paragraph" w:styleId="ListContinue2">
     <w:name w:val="List Continue 2"/>
-    <w:basedOn w:val="Standard"/>
+    <w:basedOn w:val="Normal"/>
     <w:pPr>
       <w:spacing w:after="120"/>
       <w:ind w:left="566"/>
     </w:pPr>
   </w:style>
-  <w:style w:type="paragraph" w:styleId="Listenfortsetzung3">
+  <w:style w:type="paragraph" w:styleId="ListContinue3">
     <w:name w:val="List Continue 3"/>
-    <w:basedOn w:val="Standard"/>
+    <w:basedOn w:val="Normal"/>
     <w:pPr>
       <w:spacing w:after="120"/>
       <w:ind w:left="849"/>
     </w:pPr>
   </w:style>
-  <w:style w:type="paragraph" w:styleId="Listenfortsetzung4">
+  <w:style w:type="paragraph" w:styleId="ListContinue4">
     <w:name w:val="List Continue 4"/>
-    <w:basedOn w:val="Standard"/>
+    <w:basedOn w:val="Normal"/>
     <w:pPr>
       <w:spacing w:after="120"/>
       <w:ind w:left="1132"/>
     </w:pPr>
   </w:style>
-  <w:style w:type="paragraph" w:styleId="Listenfortsetzung5">
+  <w:style w:type="paragraph" w:styleId="ListContinue5">
     <w:name w:val="List Continue 5"/>
-    <w:basedOn w:val="Standard"/>
+    <w:basedOn w:val="Normal"/>
     <w:pPr>
       <w:spacing w:after="120"/>
       <w:ind w:left="1415"/>
     </w:pPr>
   </w:style>
-  <w:style w:type="paragraph" w:styleId="Listennummer">
+  <w:style w:type="paragraph" w:styleId="ListNumber">
     <w:name w:val="List Number"/>
-    <w:basedOn w:val="Standard"/>
+    <w:basedOn w:val="Normal"/>
     <w:pPr>
       <w:numPr>
         <w:numId w:val="6"/>
       </w:numPr>
     </w:pPr>
   </w:style>
-  <w:style w:type="paragraph" w:styleId="Listennummer2">
+  <w:style w:type="paragraph" w:styleId="ListNumber2">
     <w:name w:val="List Number 2"/>
-    <w:basedOn w:val="Standard"/>
+    <w:basedOn w:val="Normal"/>
     <w:pPr>
       <w:numPr>
         <w:numId w:val="7"/>
       </w:numPr>
     </w:pPr>
   </w:style>
-  <w:style w:type="paragraph" w:styleId="Listennummer3">
+  <w:style w:type="paragraph" w:styleId="ListNumber3">
     <w:name w:val="List Number 3"/>
-    <w:basedOn w:val="Standard"/>
+    <w:basedOn w:val="Normal"/>
     <w:pPr>
       <w:numPr>
         <w:numId w:val="8"/>
       </w:numPr>
     </w:pPr>
   </w:style>
-  <w:style w:type="paragraph" w:styleId="Listennummer4">
+  <w:style w:type="paragraph" w:styleId="ListNumber4">
     <w:name w:val="List Number 4"/>
-    <w:basedOn w:val="Standard"/>
+    <w:basedOn w:val="Normal"/>
     <w:pPr>
       <w:numPr>
         <w:numId w:val="9"/>
       </w:numPr>
     </w:pPr>
   </w:style>
-  <w:style w:type="paragraph" w:styleId="Listennummer5">
+  <w:style w:type="paragraph" w:styleId="ListNumber5">
     <w:name w:val="List Number 5"/>
-    <w:basedOn w:val="Standard"/>
+    <w:basedOn w:val="Normal"/>
     <w:pPr>
       <w:numPr>
         <w:numId w:val="10"/>
       </w:numPr>
     </w:pPr>
   </w:style>
-  <w:style w:type="paragraph" w:styleId="Makrotext">
+  <w:style w:type="paragraph" w:styleId="MacroText">
     <w:name w:val="macro"/>
     <w:semiHidden/>
     <w:pPr>
@@ -3492,9 +3476,9 @@
       <w:rFonts w:ascii="Courier New" w:hAnsi="Courier New"/>
     </w:rPr>
   </w:style>
-  <w:style w:type="paragraph" w:styleId="Nachrichtenkopf">
+  <w:style w:type="paragraph" w:styleId="MessageHeader">
     <w:name w:val="Message Header"/>
-    <w:basedOn w:val="Standard"/>
+    <w:basedOn w:val="Normal"/>
     <w:pPr>
       <w:pBdr>
         <w:top w:val="single" w:sz="6" w:space="1" w:color="auto"/>
@@ -3509,37 +3493,37 @@
       <w:sz w:val="24"/>
     </w:rPr>
   </w:style>
-  <w:style w:type="paragraph" w:styleId="NurText">
+  <w:style w:type="paragraph" w:styleId="PlainText">
     <w:name w:val="Plain Text"/>
-    <w:basedOn w:val="Standard"/>
+    <w:basedOn w:val="Normal"/>
     <w:rPr>
       <w:rFonts w:ascii="Courier New" w:hAnsi="Courier New"/>
     </w:rPr>
   </w:style>
-  <w:style w:type="paragraph" w:styleId="Standardeinzug">
+  <w:style w:type="paragraph" w:styleId="NormalIndent">
     <w:name w:val="Normal Indent"/>
-    <w:basedOn w:val="Standard"/>
+    <w:basedOn w:val="Normal"/>
     <w:pPr>
       <w:ind w:left="708"/>
     </w:pPr>
   </w:style>
-  <w:style w:type="paragraph" w:styleId="Textkrper">
+  <w:style w:type="paragraph" w:styleId="BodyText">
     <w:name w:val="Body Text"/>
-    <w:basedOn w:val="Standard"/>
+    <w:basedOn w:val="Normal"/>
     <w:pPr>
       <w:spacing w:after="120"/>
     </w:pPr>
   </w:style>
-  <w:style w:type="paragraph" w:styleId="Textkrper2">
+  <w:style w:type="paragraph" w:styleId="BodyText2">
     <w:name w:val="Body Text 2"/>
-    <w:basedOn w:val="Standard"/>
+    <w:basedOn w:val="Normal"/>
     <w:pPr>
       <w:spacing w:after="120" w:line="480" w:lineRule="auto"/>
     </w:pPr>
   </w:style>
-  <w:style w:type="paragraph" w:styleId="Textkrper3">
+  <w:style w:type="paragraph" w:styleId="BodyText3">
     <w:name w:val="Body Text 3"/>
-    <w:basedOn w:val="Standard"/>
+    <w:basedOn w:val="Normal"/>
     <w:pPr>
       <w:spacing w:after="120"/>
     </w:pPr>
@@ -3547,25 +3531,25 @@
       <w:sz w:val="16"/>
     </w:rPr>
   </w:style>
-  <w:style w:type="paragraph" w:styleId="Textkrper-Zeileneinzug">
+  <w:style w:type="paragraph" w:styleId="BodyTextIndent">
     <w:name w:val="Body Text Indent"/>
-    <w:basedOn w:val="Standard"/>
+    <w:basedOn w:val="Normal"/>
     <w:pPr>
       <w:spacing w:after="120"/>
       <w:ind w:left="283"/>
     </w:pPr>
   </w:style>
-  <w:style w:type="paragraph" w:styleId="Textkrper-Einzug2">
+  <w:style w:type="paragraph" w:styleId="BodyTextIndent2">
     <w:name w:val="Body Text Indent 2"/>
-    <w:basedOn w:val="Standard"/>
+    <w:basedOn w:val="Normal"/>
     <w:pPr>
       <w:spacing w:after="120" w:line="480" w:lineRule="auto"/>
       <w:ind w:left="283"/>
     </w:pPr>
   </w:style>
-  <w:style w:type="paragraph" w:styleId="Textkrper-Einzug3">
+  <w:style w:type="paragraph" w:styleId="BodyTextIndent3">
     <w:name w:val="Body Text Indent 3"/>
-    <w:basedOn w:val="Standard"/>
+    <w:basedOn w:val="Normal"/>
     <w:pPr>
       <w:spacing w:after="120"/>
       <w:ind w:left="283"/>
@@ -3574,23 +3558,23 @@
       <w:sz w:val="16"/>
     </w:rPr>
   </w:style>
-  <w:style w:type="paragraph" w:styleId="Textkrper-Erstzeileneinzug">
+  <w:style w:type="paragraph" w:styleId="BodyTextFirstIndent">
     <w:name w:val="Body Text First Indent"/>
-    <w:basedOn w:val="Textkrper"/>
+    <w:basedOn w:val="BodyText"/>
     <w:pPr>
       <w:ind w:firstLine="210"/>
     </w:pPr>
   </w:style>
-  <w:style w:type="paragraph" w:styleId="Textkrper-Erstzeileneinzug2">
+  <w:style w:type="paragraph" w:styleId="BodyTextFirstIndent2">
     <w:name w:val="Body Text First Indent 2"/>
-    <w:basedOn w:val="Textkrper-Zeileneinzug"/>
+    <w:basedOn w:val="BodyTextIndent"/>
     <w:pPr>
       <w:ind w:firstLine="210"/>
     </w:pPr>
   </w:style>
-  <w:style w:type="paragraph" w:styleId="Titel">
+  <w:style w:type="paragraph" w:styleId="Title">
     <w:name w:val="Title"/>
-    <w:basedOn w:val="Standard"/>
+    <w:basedOn w:val="Normal"/>
     <w:qFormat/>
     <w:pPr>
       <w:spacing w:before="240" w:after="60"/>
@@ -3603,9 +3587,9 @@
       <w:sz w:val="32"/>
     </w:rPr>
   </w:style>
-  <w:style w:type="paragraph" w:styleId="Umschlagadresse">
+  <w:style w:type="paragraph" w:styleId="EnvelopeAddress">
     <w:name w:val="envelope address"/>
-    <w:basedOn w:val="Standard"/>
+    <w:basedOn w:val="Normal"/>
     <w:pPr>
       <w:framePr w:w="4320" w:h="2160" w:hRule="exact" w:hSpace="141" w:wrap="auto" w:hAnchor="page" w:xAlign="center" w:yAlign="bottom"/>
       <w:ind w:left="1"/>
@@ -3614,16 +3598,16 @@
       <w:sz w:val="24"/>
     </w:rPr>
   </w:style>
-  <w:style w:type="paragraph" w:styleId="Unterschrift">
+  <w:style w:type="paragraph" w:styleId="Signature">
     <w:name w:val="Signature"/>
-    <w:basedOn w:val="Standard"/>
+    <w:basedOn w:val="Normal"/>
     <w:pPr>
       <w:ind w:left="4252"/>
     </w:pPr>
   </w:style>
-  <w:style w:type="paragraph" w:styleId="Untertitel">
+  <w:style w:type="paragraph" w:styleId="Subtitle">
     <w:name w:val="Subtitle"/>
-    <w:basedOn w:val="Standard"/>
+    <w:basedOn w:val="Normal"/>
     <w:qFormat/>
     <w:pPr>
       <w:spacing w:after="60"/>
@@ -3634,97 +3618,97 @@
       <w:sz w:val="24"/>
     </w:rPr>
   </w:style>
-  <w:style w:type="paragraph" w:styleId="Verzeichnis1">
+  <w:style w:type="paragraph" w:styleId="TOC1">
     <w:name w:val="toc 1"/>
-    <w:basedOn w:val="Standard"/>
-    <w:next w:val="Standard"/>
+    <w:basedOn w:val="Normal"/>
+    <w:next w:val="Normal"/>
     <w:autoRedefine/>
     <w:semiHidden/>
   </w:style>
-  <w:style w:type="paragraph" w:styleId="Verzeichnis2">
+  <w:style w:type="paragraph" w:styleId="TOC2">
     <w:name w:val="toc 2"/>
-    <w:basedOn w:val="Standard"/>
-    <w:next w:val="Standard"/>
+    <w:basedOn w:val="Normal"/>
+    <w:next w:val="Normal"/>
     <w:autoRedefine/>
     <w:semiHidden/>
     <w:pPr>
       <w:ind w:left="200"/>
     </w:pPr>
   </w:style>
-  <w:style w:type="paragraph" w:styleId="Verzeichnis3">
+  <w:style w:type="paragraph" w:styleId="TOC3">
     <w:name w:val="toc 3"/>
-    <w:basedOn w:val="Standard"/>
-    <w:next w:val="Standard"/>
+    <w:basedOn w:val="Normal"/>
+    <w:next w:val="Normal"/>
     <w:autoRedefine/>
     <w:semiHidden/>
     <w:pPr>
       <w:ind w:left="400"/>
     </w:pPr>
   </w:style>
-  <w:style w:type="paragraph" w:styleId="Verzeichnis4">
+  <w:style w:type="paragraph" w:styleId="TOC4">
     <w:name w:val="toc 4"/>
-    <w:basedOn w:val="Standard"/>
-    <w:next w:val="Standard"/>
+    <w:basedOn w:val="Normal"/>
+    <w:next w:val="Normal"/>
     <w:autoRedefine/>
     <w:semiHidden/>
     <w:pPr>
       <w:ind w:left="600"/>
     </w:pPr>
   </w:style>
-  <w:style w:type="paragraph" w:styleId="Verzeichnis5">
+  <w:style w:type="paragraph" w:styleId="TOC5">
     <w:name w:val="toc 5"/>
-    <w:basedOn w:val="Standard"/>
-    <w:next w:val="Standard"/>
+    <w:basedOn w:val="Normal"/>
+    <w:next w:val="Normal"/>
     <w:autoRedefine/>
     <w:semiHidden/>
     <w:pPr>
       <w:ind w:left="800"/>
     </w:pPr>
   </w:style>
-  <w:style w:type="paragraph" w:styleId="Verzeichnis6">
+  <w:style w:type="paragraph" w:styleId="TOC6">
     <w:name w:val="toc 6"/>
-    <w:basedOn w:val="Standard"/>
-    <w:next w:val="Standard"/>
+    <w:basedOn w:val="Normal"/>
+    <w:next w:val="Normal"/>
     <w:autoRedefine/>
     <w:semiHidden/>
     <w:pPr>
       <w:ind w:left="1000"/>
     </w:pPr>
   </w:style>
-  <w:style w:type="paragraph" w:styleId="Verzeichnis7">
+  <w:style w:type="paragraph" w:styleId="TOC7">
     <w:name w:val="toc 7"/>
-    <w:basedOn w:val="Standard"/>
-    <w:next w:val="Standard"/>
+    <w:basedOn w:val="Normal"/>
+    <w:next w:val="Normal"/>
     <w:autoRedefine/>
     <w:semiHidden/>
     <w:pPr>
       <w:ind w:left="1200"/>
     </w:pPr>
   </w:style>
-  <w:style w:type="paragraph" w:styleId="Verzeichnis8">
+  <w:style w:type="paragraph" w:styleId="TOC8">
     <w:name w:val="toc 8"/>
-    <w:basedOn w:val="Standard"/>
-    <w:next w:val="Standard"/>
+    <w:basedOn w:val="Normal"/>
+    <w:next w:val="Normal"/>
     <w:autoRedefine/>
     <w:semiHidden/>
     <w:pPr>
       <w:ind w:left="1400"/>
     </w:pPr>
   </w:style>
-  <w:style w:type="paragraph" w:styleId="Verzeichnis9">
+  <w:style w:type="paragraph" w:styleId="TOC9">
     <w:name w:val="toc 9"/>
-    <w:basedOn w:val="Standard"/>
-    <w:next w:val="Standard"/>
+    <w:basedOn w:val="Normal"/>
+    <w:next w:val="Normal"/>
     <w:autoRedefine/>
     <w:semiHidden/>
     <w:pPr>
       <w:ind w:left="1600"/>
     </w:pPr>
   </w:style>
-  <w:style w:type="paragraph" w:styleId="RGV-berschrift">
+  <w:style w:type="paragraph" w:styleId="TOAHeading">
     <w:name w:val="toa heading"/>
-    <w:basedOn w:val="Standard"/>
-    <w:next w:val="Standard"/>
+    <w:basedOn w:val="Normal"/>
+    <w:next w:val="Normal"/>
     <w:semiHidden/>
     <w:pPr>
       <w:spacing w:before="120"/>
@@ -3734,10 +3718,10 @@
       <w:sz w:val="24"/>
     </w:rPr>
   </w:style>
-  <w:style w:type="paragraph" w:styleId="Rechtsgrundlagenverzeichnis">
+  <w:style w:type="paragraph" w:styleId="TableofAuthorities">
     <w:name w:val="table of authorities"/>
-    <w:basedOn w:val="Standard"/>
-    <w:next w:val="Standard"/>
+    <w:basedOn w:val="Normal"/>
+    <w:next w:val="Normal"/>
     <w:semiHidden/>
     <w:pPr>
       <w:ind w:left="200" w:hanging="200"/>
@@ -3745,7 +3729,7 @@
   </w:style>
   <w:style w:type="paragraph" w:customStyle="1" w:styleId="StadtBern">
     <w:name w:val="Stadt Bern"/>
-    <w:basedOn w:val="berschrift1"/>
+    <w:basedOn w:val="Heading1"/>
   </w:style>
   <w:style w:type="paragraph" w:customStyle="1" w:styleId="Betreff">
     <w:name w:val="Betreff"/>
@@ -3758,7 +3742,7 @@
   <w:style w:type="paragraph" w:customStyle="1" w:styleId="Abteilung">
     <w:name w:val="Abteilung"/>
     <w:basedOn w:val="StadtBern"/>
-    <w:next w:val="Standard"/>
+    <w:next w:val="Normal"/>
     <w:pPr>
       <w:spacing w:before="640"/>
     </w:pPr>
@@ -3766,9 +3750,9 @@
       <w:b w:val="0"/>
     </w:rPr>
   </w:style>
-  <w:style w:type="paragraph" w:styleId="Listenabsatz">
+  <w:style w:type="paragraph" w:styleId="ListParagraph">
     <w:name w:val="List Paragraph"/>
-    <w:basedOn w:val="Standard"/>
+    <w:basedOn w:val="Normal"/>
     <w:uiPriority w:val="34"/>
     <w:qFormat/>
     <w:rsid w:val="003F59A5"/>
@@ -3777,10 +3761,10 @@
       <w:contextualSpacing/>
     </w:pPr>
   </w:style>
-  <w:style w:type="paragraph" w:styleId="Sprechblasentext">
+  <w:style w:type="paragraph" w:styleId="BalloonText">
     <w:name w:val="Balloon Text"/>
-    <w:basedOn w:val="Standard"/>
-    <w:link w:val="SprechblasentextZchn"/>
+    <w:basedOn w:val="Normal"/>
+    <w:link w:val="BalloonTextChar"/>
     <w:rsid w:val="00C8353C"/>
     <w:rPr>
       <w:rFonts w:ascii="Tahoma" w:hAnsi="Tahoma" w:cs="Tahoma"/>
@@ -3788,10 +3772,10 @@
       <w:szCs w:val="16"/>
     </w:rPr>
   </w:style>
-  <w:style w:type="character" w:customStyle="1" w:styleId="SprechblasentextZchn">
-    <w:name w:val="Sprechblasentext Zchn"/>
-    <w:basedOn w:val="Absatz-Standardschriftart"/>
-    <w:link w:val="Sprechblasentext"/>
+  <w:style w:type="character" w:customStyle="1" w:styleId="BalloonTextChar">
+    <w:name w:val="Balloon Text Char"/>
+    <w:basedOn w:val="DefaultParagraphFont"/>
+    <w:link w:val="BalloonText"/>
     <w:rsid w:val="00C8353C"/>
     <w:rPr>
       <w:rFonts w:ascii="Tahoma" w:hAnsi="Tahoma" w:cs="Tahoma"/>
@@ -3799,56 +3783,56 @@
       <w:szCs w:val="16"/>
     </w:rPr>
   </w:style>
-  <w:style w:type="character" w:styleId="Endnotenzeichen">
+  <w:style w:type="character" w:styleId="EndnoteReference">
     <w:name w:val="endnote reference"/>
-    <w:basedOn w:val="Absatz-Standardschriftart"/>
+    <w:basedOn w:val="DefaultParagraphFont"/>
     <w:rsid w:val="000150C0"/>
     <w:rPr>
       <w:vertAlign w:val="superscript"/>
     </w:rPr>
   </w:style>
-  <w:style w:type="character" w:styleId="Funotenzeichen">
+  <w:style w:type="character" w:styleId="FootnoteReference">
     <w:name w:val="footnote reference"/>
-    <w:basedOn w:val="Absatz-Standardschriftart"/>
+    <w:basedOn w:val="DefaultParagraphFont"/>
     <w:rsid w:val="000150C0"/>
     <w:rPr>
       <w:vertAlign w:val="superscript"/>
     </w:rPr>
   </w:style>
-  <w:style w:type="character" w:styleId="Kommentarzeichen">
+  <w:style w:type="character" w:styleId="CommentReference">
     <w:name w:val="annotation reference"/>
-    <w:basedOn w:val="Absatz-Standardschriftart"/>
+    <w:basedOn w:val="DefaultParagraphFont"/>
     <w:rsid w:val="00822AD0"/>
     <w:rPr>
       <w:sz w:val="16"/>
       <w:szCs w:val="16"/>
     </w:rPr>
   </w:style>
-  <w:style w:type="paragraph" w:styleId="Kommentarthema">
+  <w:style w:type="paragraph" w:styleId="CommentSubject">
     <w:name w:val="annotation subject"/>
-    <w:basedOn w:val="Kommentartext"/>
-    <w:next w:val="Kommentartext"/>
-    <w:link w:val="KommentarthemaZchn"/>
+    <w:basedOn w:val="CommentText"/>
+    <w:next w:val="CommentText"/>
+    <w:link w:val="CommentSubjectChar"/>
     <w:rsid w:val="00822AD0"/>
     <w:rPr>
       <w:b/>
       <w:bCs/>
     </w:rPr>
   </w:style>
-  <w:style w:type="character" w:customStyle="1" w:styleId="KommentartextZchn">
-    <w:name w:val="Kommentartext Zchn"/>
-    <w:basedOn w:val="Absatz-Standardschriftart"/>
-    <w:link w:val="Kommentartext"/>
+  <w:style w:type="character" w:customStyle="1" w:styleId="CommentTextChar">
+    <w:name w:val="Comment Text Char"/>
+    <w:basedOn w:val="DefaultParagraphFont"/>
+    <w:link w:val="CommentText"/>
     <w:semiHidden/>
     <w:rsid w:val="00822AD0"/>
     <w:rPr>
       <w:rFonts w:ascii="Arial" w:hAnsi="Arial"/>
     </w:rPr>
   </w:style>
-  <w:style w:type="character" w:customStyle="1" w:styleId="KommentarthemaZchn">
-    <w:name w:val="Kommentarthema Zchn"/>
-    <w:basedOn w:val="KommentartextZchn"/>
-    <w:link w:val="Kommentarthema"/>
+  <w:style w:type="character" w:customStyle="1" w:styleId="CommentSubjectChar">
+    <w:name w:val="Comment Subject Char"/>
+    <w:basedOn w:val="CommentTextChar"/>
+    <w:link w:val="CommentSubject"/>
     <w:rsid w:val="00822AD0"/>
     <w:rPr>
       <w:rFonts w:ascii="Arial" w:hAnsi="Arial"/>
@@ -3856,9 +3840,9 @@
       <w:bCs/>
     </w:rPr>
   </w:style>
-  <w:style w:type="character" w:styleId="Platzhaltertext">
+  <w:style w:type="character" w:styleId="PlaceholderText">
     <w:name w:val="Placeholder Text"/>
-    <w:basedOn w:val="Absatz-Standardschriftart"/>
+    <w:basedOn w:val="DefaultParagraphFont"/>
     <w:uiPriority w:val="99"/>
     <w:semiHidden/>
     <w:rsid w:val="00023F7A"/>
@@ -3866,9 +3850,9 @@
       <w:color w:val="808080"/>
     </w:rPr>
   </w:style>
-  <w:style w:type="character" w:customStyle="1" w:styleId="FunotentextZchn">
-    <w:name w:val="Fußnotentext Zchn"/>
-    <w:link w:val="Funotentext"/>
+  <w:style w:type="character" w:customStyle="1" w:styleId="FootnoteTextChar">
+    <w:name w:val="Footnote Text Char"/>
+    <w:link w:val="FootnoteText"/>
     <w:rsid w:val="00757201"/>
     <w:rPr>
       <w:rFonts w:ascii="Arial" w:hAnsi="Arial"/>
@@ -4167,7 +4151,7 @@
 </file>
 
 <file path=customXml/itemProps1.xml><?xml version="1.0" encoding="utf-8"?>
-<ds:datastoreItem xmlns:ds="http://schemas.openxmlformats.org/officeDocument/2006/customXml" ds:itemID="{6A1D143F-A323-41A8-A62D-EBA862C5A472}">
+<ds:datastoreItem xmlns:ds="http://schemas.openxmlformats.org/officeDocument/2006/customXml" ds:itemID="{7E72264A-01CC-4536-BBC1-5D5104395087}">
   <ds:schemaRefs>
     <ds:schemaRef ds:uri="http://schemas.openxmlformats.org/officeDocument/2006/bibliography"/>
   </ds:schemaRefs>

</xml_diff>